<commit_message>
Consolidation of Code For ImageJ vX and FIJI
Removed error scripts and replaced with new output so that any version
of ImageJ 1.48 or newer or FIJI can use the same DiameterJ code.
</commit_message>
<xml_diff>
--- a/ImageJ 1.XX/Installation and User Instructions.docx
+++ b/ImageJ 1.XX/Installation and User Instructions.docx
@@ -24,12 +24,21 @@
         <w:t xml:space="preserve">Download and install </w:t>
       </w:r>
       <w:hyperlink r:id="rId5" w:history="1">
+        <w:proofErr w:type="spellStart"/>
         <w:r>
           <w:rPr>
             <w:rStyle w:val="Hyperlink"/>
             <w:rFonts w:ascii="Arial" w:hAnsi="Arial" w:cs="Arial"/>
           </w:rPr>
-          <w:t>ImageJ 1.48</w:t>
+          <w:t>ImageJ</w:t>
+        </w:r>
+        <w:proofErr w:type="spellEnd"/>
+        <w:r>
+          <w:rPr>
+            <w:rStyle w:val="Hyperlink"/>
+            <w:rFonts w:ascii="Arial" w:hAnsi="Arial" w:cs="Arial"/>
+          </w:rPr>
+          <w:t xml:space="preserve"> 1.48</w:t>
         </w:r>
       </w:hyperlink>
       <w:r>
@@ -59,79 +68,123 @@
         <w:rPr>
           <w:rFonts w:ascii="Arial" w:hAnsi="Arial" w:cs="Arial"/>
         </w:rPr>
-        <w:t xml:space="preserve">(any version).  If you installed imageJ </w:t>
-      </w:r>
-      <w:r>
-        <w:rPr>
-          <w:rFonts w:ascii="Arial" w:hAnsi="Arial" w:cs="Arial"/>
-        </w:rPr>
-        <w:t xml:space="preserve">before the end of 2013 you should uninstall your current version of ImageJ (DO NOT UPDATE) and reinstall ImageJ 1.48 or newer. Before uninstall be sure to copy all of your old plugins into a separate folder as these will be removed when you uninstall your old version of ImageJ.  </w:t>
-      </w:r>
-      <w:r>
-        <w:rPr>
-          <w:rFonts w:ascii="Arial" w:hAnsi="Arial" w:cs="Arial"/>
-        </w:rPr>
-        <w:t xml:space="preserve">I recommend ImageJ </w:t>
-      </w:r>
-      <w:r>
-        <w:rPr>
-          <w:rFonts w:ascii="Arial" w:hAnsi="Arial" w:cs="Arial"/>
-        </w:rPr>
-        <w:t xml:space="preserve">over Fiji </w:t>
-      </w:r>
-      <w:r>
-        <w:rPr>
-          <w:rFonts w:ascii="Arial" w:hAnsi="Arial" w:cs="Arial"/>
-        </w:rPr>
-        <w:t xml:space="preserve">if you have no experience with either software because it is </w:t>
-      </w:r>
-      <w:r>
-        <w:rPr>
-          <w:rFonts w:ascii="Arial" w:hAnsi="Arial" w:cs="Arial"/>
-        </w:rPr>
-        <w:t>simpler</w:t>
-      </w:r>
-      <w:r>
-        <w:rPr>
-          <w:rFonts w:ascii="Arial" w:hAnsi="Arial" w:cs="Arial"/>
-        </w:rPr>
-        <w:t xml:space="preserve"> to use and the plugin is buggy in Fiji.  Soon a version will be released that will work for both but for now I recommend ImageJ.  </w:t>
-      </w:r>
-      <w:r>
-        <w:rPr>
-          <w:rFonts w:ascii="Arial" w:hAnsi="Arial" w:cs="Arial"/>
-        </w:rPr>
-        <w:t xml:space="preserve">If you install imageJ version 1.49n or newer (including and especially ImageJ 2.xxx) please download the DimaeterJ2.xxx.zip file instead of DiameterJ1.xxx.zip file.  </w:t>
-      </w:r>
-      <w:bookmarkStart w:id="0" w:name="_GoBack"/>
-      <w:bookmarkEnd w:id="0"/>
-    </w:p>
-    <w:p>
-      <w:pPr>
-        <w:pStyle w:val="NoSpacing"/>
-        <w:rPr>
-          <w:rFonts w:ascii="Arial" w:hAnsi="Arial" w:cs="Arial"/>
-        </w:rPr>
-      </w:pPr>
+        <w:t xml:space="preserve">(any version).  If you installed </w:t>
+      </w:r>
+      <w:proofErr w:type="spellStart"/>
+      <w:r>
+        <w:rPr>
+          <w:rFonts w:ascii="Arial" w:hAnsi="Arial" w:cs="Arial"/>
+        </w:rPr>
+        <w:t>imageJ</w:t>
+      </w:r>
+      <w:proofErr w:type="spellEnd"/>
       <w:r>
         <w:rPr>
           <w:rFonts w:ascii="Arial" w:hAnsi="Arial" w:cs="Arial"/>
         </w:rPr>
         <w:t xml:space="preserve"> </w:t>
       </w:r>
-    </w:p>
-    <w:p>
-      <w:pPr>
-        <w:pStyle w:val="NoSpacing"/>
-        <w:rPr>
-          <w:rFonts w:ascii="Arial" w:hAnsi="Arial" w:cs="Arial"/>
-        </w:rPr>
-      </w:pPr>
-      <w:r>
-        <w:rPr>
-          <w:rFonts w:ascii="Arial" w:hAnsi="Arial" w:cs="Arial"/>
-        </w:rPr>
-        <w:t xml:space="preserve">Download and unzip the files and move or copy the three folders into the plugins folder of ImageJ.  </w:t>
+      <w:r>
+        <w:rPr>
+          <w:rFonts w:ascii="Arial" w:hAnsi="Arial" w:cs="Arial"/>
+        </w:rPr>
+        <w:t xml:space="preserve">before the end of 2013 you should uninstall your current version of </w:t>
+      </w:r>
+      <w:proofErr w:type="spellStart"/>
+      <w:r>
+        <w:rPr>
+          <w:rFonts w:ascii="Arial" w:hAnsi="Arial" w:cs="Arial"/>
+        </w:rPr>
+        <w:t>ImageJ</w:t>
+      </w:r>
+      <w:proofErr w:type="spellEnd"/>
+      <w:r>
+        <w:rPr>
+          <w:rFonts w:ascii="Arial" w:hAnsi="Arial" w:cs="Arial"/>
+        </w:rPr>
+        <w:t xml:space="preserve"> (DO NOT UPDATE) and reinstall </w:t>
+      </w:r>
+      <w:proofErr w:type="spellStart"/>
+      <w:r>
+        <w:rPr>
+          <w:rFonts w:ascii="Arial" w:hAnsi="Arial" w:cs="Arial"/>
+        </w:rPr>
+        <w:t>ImageJ</w:t>
+      </w:r>
+      <w:proofErr w:type="spellEnd"/>
+      <w:r>
+        <w:rPr>
+          <w:rFonts w:ascii="Arial" w:hAnsi="Arial" w:cs="Arial"/>
+        </w:rPr>
+        <w:t xml:space="preserve"> 1.48 or newer. Before uninstall be sure to copy all of your old plugins into a separate folder as these will be removed when you uninstall your old version of </w:t>
+      </w:r>
+      <w:proofErr w:type="spellStart"/>
+      <w:r>
+        <w:rPr>
+          <w:rFonts w:ascii="Arial" w:hAnsi="Arial" w:cs="Arial"/>
+        </w:rPr>
+        <w:t>ImageJ</w:t>
+      </w:r>
+      <w:proofErr w:type="spellEnd"/>
+      <w:r>
+        <w:rPr>
+          <w:rFonts w:ascii="Arial" w:hAnsi="Arial" w:cs="Arial"/>
+        </w:rPr>
+        <w:t xml:space="preserve">.  </w:t>
+      </w:r>
+    </w:p>
+    <w:p>
+      <w:pPr>
+        <w:pStyle w:val="NoSpacing"/>
+        <w:rPr>
+          <w:rFonts w:ascii="Arial" w:hAnsi="Arial" w:cs="Arial"/>
+        </w:rPr>
+      </w:pPr>
+      <w:r>
+        <w:rPr>
+          <w:rFonts w:ascii="Arial" w:hAnsi="Arial" w:cs="Arial"/>
+        </w:rPr>
+        <w:t xml:space="preserve"> </w:t>
+      </w:r>
+    </w:p>
+    <w:p>
+      <w:pPr>
+        <w:pStyle w:val="NoSpacing"/>
+        <w:rPr>
+          <w:rFonts w:ascii="Arial" w:hAnsi="Arial" w:cs="Arial"/>
+        </w:rPr>
+      </w:pPr>
+      <w:r>
+        <w:rPr>
+          <w:rFonts w:ascii="Arial" w:hAnsi="Arial" w:cs="Arial"/>
+        </w:rPr>
+        <w:t>Download and unzip the files and move or copy the three folders</w:t>
+      </w:r>
+      <w:r>
+        <w:rPr>
+          <w:rFonts w:ascii="Arial" w:hAnsi="Arial" w:cs="Arial"/>
+        </w:rPr>
+        <w:t xml:space="preserve"> (or one folder in the FIJI version)</w:t>
+      </w:r>
+      <w:r>
+        <w:rPr>
+          <w:rFonts w:ascii="Arial" w:hAnsi="Arial" w:cs="Arial"/>
+        </w:rPr>
+        <w:t xml:space="preserve"> into the plugins folder of </w:t>
+      </w:r>
+      <w:proofErr w:type="spellStart"/>
+      <w:r>
+        <w:rPr>
+          <w:rFonts w:ascii="Arial" w:hAnsi="Arial" w:cs="Arial"/>
+        </w:rPr>
+        <w:t>ImageJ</w:t>
+      </w:r>
+      <w:proofErr w:type="spellEnd"/>
+      <w:r>
+        <w:rPr>
+          <w:rFonts w:ascii="Arial" w:hAnsi="Arial" w:cs="Arial"/>
+        </w:rPr>
+        <w:t xml:space="preserve">.  </w:t>
       </w:r>
     </w:p>
     <w:p>
@@ -181,7 +234,21 @@
         <w:rPr>
           <w:rFonts w:ascii="Arial" w:hAnsi="Arial" w:cs="Arial"/>
         </w:rPr>
-        <w:t>"C:\Program Files\ImageJ\plugins"</w:t>
+        <w:t>"C:\Program Files\</w:t>
+      </w:r>
+      <w:proofErr w:type="spellStart"/>
+      <w:r>
+        <w:rPr>
+          <w:rFonts w:ascii="Arial" w:hAnsi="Arial" w:cs="Arial"/>
+        </w:rPr>
+        <w:t>ImageJ</w:t>
+      </w:r>
+      <w:proofErr w:type="spellEnd"/>
+      <w:r>
+        <w:rPr>
+          <w:rFonts w:ascii="Arial" w:hAnsi="Arial" w:cs="Arial"/>
+        </w:rPr>
+        <w:t>\plugins"</w:t>
       </w:r>
     </w:p>
     <w:p>
@@ -237,7 +304,21 @@
         <w:rPr>
           <w:rFonts w:ascii="Arial" w:hAnsi="Arial" w:cs="Arial"/>
         </w:rPr>
-        <w:t>"C:\Program Files (x86)\ImageJ\plugins"</w:t>
+        <w:t>"C:\Program Files (x86)\</w:t>
+      </w:r>
+      <w:proofErr w:type="spellStart"/>
+      <w:r>
+        <w:rPr>
+          <w:rFonts w:ascii="Arial" w:hAnsi="Arial" w:cs="Arial"/>
+        </w:rPr>
+        <w:t>ImageJ</w:t>
+      </w:r>
+      <w:proofErr w:type="spellEnd"/>
+      <w:r>
+        <w:rPr>
+          <w:rFonts w:ascii="Arial" w:hAnsi="Arial" w:cs="Arial"/>
+        </w:rPr>
+        <w:t>\plugins"</w:t>
       </w:r>
     </w:p>
     <w:p>
@@ -265,7 +346,21 @@
         <w:rPr>
           <w:rFonts w:ascii="Arial" w:hAnsi="Arial" w:cs="Arial"/>
         </w:rPr>
-        <w:t xml:space="preserve">Restart ImageJ after that.  </w:t>
+        <w:t xml:space="preserve">Restart </w:t>
+      </w:r>
+      <w:proofErr w:type="spellStart"/>
+      <w:r>
+        <w:rPr>
+          <w:rFonts w:ascii="Arial" w:hAnsi="Arial" w:cs="Arial"/>
+        </w:rPr>
+        <w:t>ImageJ</w:t>
+      </w:r>
+      <w:proofErr w:type="spellEnd"/>
+      <w:r>
+        <w:rPr>
+          <w:rFonts w:ascii="Arial" w:hAnsi="Arial" w:cs="Arial"/>
+        </w:rPr>
+        <w:t xml:space="preserve"> after that.  </w:t>
       </w:r>
     </w:p>
     <w:p>
@@ -507,7 +602,21 @@
         <w:rPr>
           <w:rFonts w:ascii="Arial" w:hAnsi="Arial" w:cs="Arial"/>
         </w:rPr>
-        <w:t xml:space="preserve">This is a crude crop in that it only crops rectangles starting at the top left of your image.  For more complex cropping please see online tutorials on the crop tool in ImageJ.  </w:t>
+        <w:t xml:space="preserve">This is a crude crop in that it only crops rectangles starting at the top left of your image.  For more complex cropping please see online tutorials on the crop tool in </w:t>
+      </w:r>
+      <w:proofErr w:type="spellStart"/>
+      <w:r>
+        <w:rPr>
+          <w:rFonts w:ascii="Arial" w:hAnsi="Arial" w:cs="Arial"/>
+        </w:rPr>
+        <w:t>ImageJ</w:t>
+      </w:r>
+      <w:proofErr w:type="spellEnd"/>
+      <w:r>
+        <w:rPr>
+          <w:rFonts w:ascii="Arial" w:hAnsi="Arial" w:cs="Arial"/>
+        </w:rPr>
+        <w:t xml:space="preserve">.  </w:t>
       </w:r>
     </w:p>
     <w:p>
@@ -651,7 +760,6 @@
         <w:rPr>
           <w:rFonts w:ascii="Arial" w:hAnsi="Arial" w:cs="Arial"/>
         </w:rPr>
-        <w:lastRenderedPageBreak/>
         <w:t>Remember, not all fibers need to be included in the segmentation for it to be a “good” segmentation.  The fibers just need to be without significant holes, edge defects, or too densely packed for the program to analyze them. (the program does not analyze intersections of fibers)</w:t>
       </w:r>
     </w:p>
@@ -670,6 +778,7 @@
         <w:rPr>
           <w:rFonts w:ascii="Arial" w:hAnsi="Arial" w:cs="Arial"/>
         </w:rPr>
+        <w:lastRenderedPageBreak/>
         <w:t>The “</w:t>
       </w:r>
       <w:r>
@@ -682,7 +791,27 @@
         <w:rPr>
           <w:rFonts w:ascii="Arial" w:hAnsi="Arial" w:cs="Arial"/>
         </w:rPr>
-        <w:t xml:space="preserve">egmented Images" folder </w:t>
+        <w:t xml:space="preserve">egmented </w:t>
+      </w:r>
+      <w:proofErr w:type="spellStart"/>
+      <w:r>
+        <w:rPr>
+          <w:rFonts w:ascii="Arial" w:hAnsi="Arial" w:cs="Arial"/>
+        </w:rPr>
+        <w:t>Images</w:t>
+      </w:r>
+      <w:r>
+        <w:rPr>
+          <w:rFonts w:ascii="Arial" w:hAnsi="Arial" w:cs="Arial"/>
+        </w:rPr>
+        <w:t>_XXX</w:t>
+      </w:r>
+      <w:proofErr w:type="spellEnd"/>
+      <w:r>
+        <w:rPr>
+          <w:rFonts w:ascii="Arial" w:hAnsi="Arial" w:cs="Arial"/>
+        </w:rPr>
+        <w:t xml:space="preserve">" folder </w:t>
       </w:r>
       <w:r>
         <w:rPr>
@@ -880,7 +1009,21 @@
         <w:rPr>
           <w:rFonts w:ascii="Arial" w:hAnsi="Arial" w:cs="Arial"/>
         </w:rPr>
-        <w:t>Auto local threshold (in ImageJ/FIJI at Image</w:t>
+        <w:t xml:space="preserve">Auto local threshold (in </w:t>
+      </w:r>
+      <w:proofErr w:type="spellStart"/>
+      <w:r>
+        <w:rPr>
+          <w:rFonts w:ascii="Arial" w:hAnsi="Arial" w:cs="Arial"/>
+        </w:rPr>
+        <w:t>ImageJ</w:t>
+      </w:r>
+      <w:proofErr w:type="spellEnd"/>
+      <w:r>
+        <w:rPr>
+          <w:rFonts w:ascii="Arial" w:hAnsi="Arial" w:cs="Arial"/>
+        </w:rPr>
+        <w:t>/FIJI at Image</w:t>
       </w:r>
       <w:r>
         <w:rPr>
@@ -1100,7 +1243,21 @@
         <w:rPr>
           <w:rFonts w:ascii="Arial" w:hAnsi="Arial" w:cs="Arial"/>
         </w:rPr>
-        <w:t xml:space="preserve">In that case open any micrograph at the magnification that you have taken your SEM images in ImageJ.   </w:t>
+        <w:t xml:space="preserve">In that case open any micrograph at the magnification that you have taken your SEM images in </w:t>
+      </w:r>
+      <w:proofErr w:type="spellStart"/>
+      <w:r>
+        <w:rPr>
+          <w:rFonts w:ascii="Arial" w:hAnsi="Arial" w:cs="Arial"/>
+        </w:rPr>
+        <w:t>ImageJ</w:t>
+      </w:r>
+      <w:proofErr w:type="spellEnd"/>
+      <w:r>
+        <w:rPr>
+          <w:rFonts w:ascii="Arial" w:hAnsi="Arial" w:cs="Arial"/>
+        </w:rPr>
+        <w:t xml:space="preserve">.   </w:t>
       </w:r>
     </w:p>
     <w:p>
@@ -1118,7 +1275,21 @@
         <w:rPr>
           <w:rFonts w:ascii="Arial" w:hAnsi="Arial" w:cs="Arial"/>
         </w:rPr>
-        <w:t>In ImageJ/FIJI g</w:t>
+        <w:t xml:space="preserve">In </w:t>
+      </w:r>
+      <w:proofErr w:type="spellStart"/>
+      <w:r>
+        <w:rPr>
+          <w:rFonts w:ascii="Arial" w:hAnsi="Arial" w:cs="Arial"/>
+        </w:rPr>
+        <w:t>ImageJ</w:t>
+      </w:r>
+      <w:proofErr w:type="spellEnd"/>
+      <w:r>
+        <w:rPr>
+          <w:rFonts w:ascii="Arial" w:hAnsi="Arial" w:cs="Arial"/>
+        </w:rPr>
+        <w:t>/FIJI g</w:t>
       </w:r>
       <w:r>
         <w:rPr>
@@ -1244,7 +1415,6 @@
         <w:rPr>
           <w:rFonts w:ascii="Arial" w:hAnsi="Arial" w:cs="Arial"/>
         </w:rPr>
-        <w:lastRenderedPageBreak/>
         <w:t>Continue to zoom-in on the scale bar until it fills the scr</w:t>
       </w:r>
       <w:r>
@@ -1287,7 +1457,21 @@
         <w:rPr>
           <w:rFonts w:ascii="Arial" w:hAnsi="Arial" w:cs="Arial"/>
         </w:rPr>
-        <w:t xml:space="preserve">that ImageJ </w:t>
+        <w:t xml:space="preserve">that </w:t>
+      </w:r>
+      <w:proofErr w:type="spellStart"/>
+      <w:r>
+        <w:rPr>
+          <w:rFonts w:ascii="Arial" w:hAnsi="Arial" w:cs="Arial"/>
+        </w:rPr>
+        <w:t>ImageJ</w:t>
+      </w:r>
+      <w:proofErr w:type="spellEnd"/>
+      <w:r>
+        <w:rPr>
+          <w:rFonts w:ascii="Arial" w:hAnsi="Arial" w:cs="Arial"/>
+        </w:rPr>
+        <w:t xml:space="preserve"> </w:t>
       </w:r>
       <w:r>
         <w:rPr>
@@ -1335,7 +1519,22 @@
         <w:rPr>
           <w:rFonts w:ascii="Arial" w:hAnsi="Arial" w:cs="Arial"/>
         </w:rPr>
-        <w:t xml:space="preserve">If the rectanglular tool isn't available go to the tile that has “&gt;&gt;” and click “Restore startup tools” from the drop down menu. </w:t>
+        <w:lastRenderedPageBreak/>
+        <w:t xml:space="preserve">If the </w:t>
+      </w:r>
+      <w:proofErr w:type="spellStart"/>
+      <w:r>
+        <w:rPr>
+          <w:rFonts w:ascii="Arial" w:hAnsi="Arial" w:cs="Arial"/>
+        </w:rPr>
+        <w:t>rectanglular</w:t>
+      </w:r>
+      <w:proofErr w:type="spellEnd"/>
+      <w:r>
+        <w:rPr>
+          <w:rFonts w:ascii="Arial" w:hAnsi="Arial" w:cs="Arial"/>
+        </w:rPr>
+        <w:t xml:space="preserve"> tool isn't available go to the tile that has “&gt;&gt;” and click “Restore startup tools” from the drop down menu. </w:t>
       </w:r>
     </w:p>
     <w:p>
@@ -1383,7 +1582,21 @@
         <w:rPr>
           <w:rFonts w:ascii="Arial" w:hAnsi="Arial" w:cs="Arial"/>
         </w:rPr>
-        <w:t xml:space="preserve"> simply look under the tool bar of ImageJ as</w:t>
+        <w:t xml:space="preserve"> simply look under the tool bar of </w:t>
+      </w:r>
+      <w:proofErr w:type="spellStart"/>
+      <w:r>
+        <w:rPr>
+          <w:rFonts w:ascii="Arial" w:hAnsi="Arial" w:cs="Arial"/>
+        </w:rPr>
+        <w:t>ImageJ</w:t>
+      </w:r>
+      <w:proofErr w:type="spellEnd"/>
+      <w:r>
+        <w:rPr>
+          <w:rFonts w:ascii="Arial" w:hAnsi="Arial" w:cs="Arial"/>
+        </w:rPr>
+        <w:t xml:space="preserve"> as</w:t>
       </w:r>
       <w:r>
         <w:rPr>
@@ -1724,7 +1937,21 @@
         <w:rPr>
           <w:rFonts w:ascii="Arial" w:hAnsi="Arial" w:cs="Arial"/>
         </w:rPr>
-        <w:t>In ImageJ go to:</w:t>
+        <w:t xml:space="preserve">In </w:t>
+      </w:r>
+      <w:proofErr w:type="spellStart"/>
+      <w:r>
+        <w:rPr>
+          <w:rFonts w:ascii="Arial" w:hAnsi="Arial" w:cs="Arial"/>
+        </w:rPr>
+        <w:t>ImageJ</w:t>
+      </w:r>
+      <w:proofErr w:type="spellEnd"/>
+      <w:r>
+        <w:rPr>
+          <w:rFonts w:ascii="Arial" w:hAnsi="Arial" w:cs="Arial"/>
+        </w:rPr>
+        <w:t xml:space="preserve"> go to:</w:t>
       </w:r>
     </w:p>
     <w:p>
@@ -1820,7 +2047,33 @@
         <w:rPr>
           <w:rFonts w:ascii="Arial" w:hAnsi="Arial" w:cs="Arial"/>
         </w:rPr>
-        <w:t xml:space="preserve">DiameterJ will then analyze all images in the directory and will separate its analysis into three folders “Diameter Analysis Images”, “Histograms”, and “Summaries.”  They are pretty self-explanatory. </w:t>
+        <w:t>DiameterJ will then analyze all images in the directory and will separate its analysis into three folders “Diameter Analysis Images”, “Histogram</w:t>
+      </w:r>
+      <w:bookmarkStart w:id="0" w:name="_GoBack"/>
+      <w:bookmarkEnd w:id="0"/>
+      <w:r>
+        <w:rPr>
+          <w:rFonts w:ascii="Arial" w:hAnsi="Arial" w:cs="Arial"/>
+        </w:rPr>
+        <w:t xml:space="preserve">s”, and “Summaries.”  </w:t>
+      </w:r>
+      <w:r>
+        <w:rPr>
+          <w:rFonts w:ascii="Arial" w:hAnsi="Arial" w:cs="Arial"/>
+        </w:rPr>
+        <w:t>The file labeled “</w:t>
+      </w:r>
+      <w:r>
+        <w:rPr>
+          <w:rFonts w:ascii="Arial" w:hAnsi="Arial" w:cs="Arial"/>
+        </w:rPr>
+        <w:t>DiameterJ Output Descriptions.docx</w:t>
+      </w:r>
+      <w:r>
+        <w:rPr>
+          <w:rFonts w:ascii="Arial" w:hAnsi="Arial" w:cs="Arial"/>
+        </w:rPr>
+        <w:t>” describes what the outputs are in each of these folders.</w:t>
       </w:r>
     </w:p>
     <w:p>
@@ -1848,14 +2101,28 @@
         <w:rPr>
           <w:rFonts w:ascii="Arial" w:hAnsi="Arial" w:cs="Arial"/>
         </w:rPr>
-        <w:t xml:space="preserve">The “xxx_Total Summary.xls” file in the “Summaries” folder will give you all of the metrics summarized.  Generally, the histogram average is most accurate when multiple fiber diameters </w:t>
+        <w:t>The “</w:t>
+      </w:r>
+      <w:proofErr w:type="spellStart"/>
+      <w:r>
+        <w:rPr>
+          <w:rFonts w:ascii="Arial" w:hAnsi="Arial" w:cs="Arial"/>
+        </w:rPr>
+        <w:t>xxx_Total</w:t>
+      </w:r>
+      <w:proofErr w:type="spellEnd"/>
+      <w:r>
+        <w:rPr>
+          <w:rFonts w:ascii="Arial" w:hAnsi="Arial" w:cs="Arial"/>
+        </w:rPr>
+        <w:t xml:space="preserve"> Summary.xls” file in the “Summaries” folder will give you all of the metrics summarized.  Generally, the histogram average is most accurate when multiple fiber diameters are not present and the super pixel average is the most accurate when multiple fiber diameters are present.  However, these metrics are global averages of diameter and can be easily biased if the diameter histogram analyzed has a non-normal distribution (i.e. multiple peaks, significant noise leading or trailing from the peak, etc.).  It is strongly recommend that you perform a peak </w:t>
       </w:r>
       <w:r>
         <w:rPr>
           <w:rFonts w:ascii="Arial" w:hAnsi="Arial" w:cs="Arial"/>
         </w:rPr>
         <w:lastRenderedPageBreak/>
-        <w:t xml:space="preserve">are not present and the super pixel average is the most accurate when multiple fiber diameters are present.  However, these metrics are global averages of diameter and can be easily biased if the diameter histogram analyzed has a non-normal distribution (i.e. multiple peaks, significant noise leading or trailing from the peak, etc.).  It is strongly recommend that you perform a peak fit of the diameter histogram to obtain a more accurate measure if the radius histogram image (shown in the "Histograms" folder) shows a non-normal distribution or multiple peaks.  </w:t>
+        <w:t xml:space="preserve">fit of the diameter histogram to obtain a more accurate measure if the radius histogram image (shown in the "Histograms" folder) shows a non-normal distribution or multiple peaks.  </w:t>
       </w:r>
     </w:p>
     <w:p>
@@ -1959,6 +2226,7 @@
         <w:t xml:space="preserve">using </w:t>
       </w:r>
       <w:hyperlink r:id="rId7" w:history="1">
+        <w:proofErr w:type="spellStart"/>
         <w:r>
           <w:rPr>
             <w:rStyle w:val="Hyperlink"/>
@@ -1966,6 +2234,7 @@
           </w:rPr>
           <w:t>Fityk</w:t>
         </w:r>
+        <w:proofErr w:type="spellEnd"/>
       </w:hyperlink>
       <w:r>
         <w:rPr>
@@ -2006,7 +2275,21 @@
         <w:rPr>
           <w:rFonts w:ascii="Arial" w:hAnsi="Arial" w:cs="Arial"/>
         </w:rPr>
-        <w:t>For Fityk go to Data--&gt;Load File</w:t>
+        <w:t xml:space="preserve">For </w:t>
+      </w:r>
+      <w:proofErr w:type="spellStart"/>
+      <w:r>
+        <w:rPr>
+          <w:rFonts w:ascii="Arial" w:hAnsi="Arial" w:cs="Arial"/>
+        </w:rPr>
+        <w:t>Fityk</w:t>
+      </w:r>
+      <w:proofErr w:type="spellEnd"/>
+      <w:r>
+        <w:rPr>
+          <w:rFonts w:ascii="Arial" w:hAnsi="Arial" w:cs="Arial"/>
+        </w:rPr>
+        <w:t xml:space="preserve"> go to Data--&gt;Load File</w:t>
       </w:r>
     </w:p>
     <w:p>
@@ -2075,7 +2358,21 @@
         <w:rPr>
           <w:rFonts w:ascii="Arial" w:hAnsi="Arial" w:cs="Arial"/>
         </w:rPr>
-        <w:t xml:space="preserve">Generally I use Gaussian curves but occasionally the curves are clearly Lorentzian or LogNormal </w:t>
+        <w:t xml:space="preserve">Generally I use Gaussian curves but occasionally the curves are clearly Lorentzian or </w:t>
+      </w:r>
+      <w:proofErr w:type="spellStart"/>
+      <w:r>
+        <w:rPr>
+          <w:rFonts w:ascii="Arial" w:hAnsi="Arial" w:cs="Arial"/>
+        </w:rPr>
+        <w:t>LogNormal</w:t>
+      </w:r>
+      <w:proofErr w:type="spellEnd"/>
+      <w:r>
+        <w:rPr>
+          <w:rFonts w:ascii="Arial" w:hAnsi="Arial" w:cs="Arial"/>
+        </w:rPr>
+        <w:t xml:space="preserve"> </w:t>
       </w:r>
     </w:p>
     <w:p>
@@ -2289,29 +2586,57 @@
         <w:rPr>
           <w:rFonts w:ascii="Arial" w:hAnsi="Arial" w:cs="Arial"/>
         </w:rPr>
-        <w:t xml:space="preserve">If you are curious about where particular radii occur in your image a tool called “DiameterJ Loc” can be used.  </w:t>
-      </w:r>
-    </w:p>
-    <w:p>
-      <w:pPr>
-        <w:pStyle w:val="NoSpacing"/>
-        <w:rPr>
-          <w:rFonts w:ascii="Arial" w:hAnsi="Arial" w:cs="Arial"/>
-        </w:rPr>
-      </w:pPr>
-    </w:p>
-    <w:p>
-      <w:pPr>
-        <w:pStyle w:val="NoSpacing"/>
-        <w:rPr>
-          <w:rFonts w:ascii="Arial" w:hAnsi="Arial" w:cs="Arial"/>
-        </w:rPr>
-      </w:pPr>
-      <w:r>
-        <w:rPr>
-          <w:rFonts w:ascii="Arial" w:hAnsi="Arial" w:cs="Arial"/>
-        </w:rPr>
-        <w:t>In ImageJ go to:</w:t>
+        <w:t xml:space="preserve">If you are curious about where particular radii occur in your image a tool called “DiameterJ </w:t>
+      </w:r>
+      <w:proofErr w:type="spellStart"/>
+      <w:r>
+        <w:rPr>
+          <w:rFonts w:ascii="Arial" w:hAnsi="Arial" w:cs="Arial"/>
+        </w:rPr>
+        <w:t>Loc</w:t>
+      </w:r>
+      <w:proofErr w:type="spellEnd"/>
+      <w:r>
+        <w:rPr>
+          <w:rFonts w:ascii="Arial" w:hAnsi="Arial" w:cs="Arial"/>
+        </w:rPr>
+        <w:t xml:space="preserve">” can be used.  </w:t>
+      </w:r>
+    </w:p>
+    <w:p>
+      <w:pPr>
+        <w:pStyle w:val="NoSpacing"/>
+        <w:rPr>
+          <w:rFonts w:ascii="Arial" w:hAnsi="Arial" w:cs="Arial"/>
+        </w:rPr>
+      </w:pPr>
+    </w:p>
+    <w:p>
+      <w:pPr>
+        <w:pStyle w:val="NoSpacing"/>
+        <w:rPr>
+          <w:rFonts w:ascii="Arial" w:hAnsi="Arial" w:cs="Arial"/>
+        </w:rPr>
+      </w:pPr>
+      <w:r>
+        <w:rPr>
+          <w:rFonts w:ascii="Arial" w:hAnsi="Arial" w:cs="Arial"/>
+        </w:rPr>
+        <w:t xml:space="preserve">In </w:t>
+      </w:r>
+      <w:proofErr w:type="spellStart"/>
+      <w:r>
+        <w:rPr>
+          <w:rFonts w:ascii="Arial" w:hAnsi="Arial" w:cs="Arial"/>
+        </w:rPr>
+        <w:t>ImageJ</w:t>
+      </w:r>
+      <w:proofErr w:type="spellEnd"/>
+      <w:r>
+        <w:rPr>
+          <w:rFonts w:ascii="Arial" w:hAnsi="Arial" w:cs="Arial"/>
+        </w:rPr>
+        <w:t xml:space="preserve"> go to:</w:t>
       </w:r>
     </w:p>
     <w:p>
@@ -2341,11 +2666,19 @@
         </w:rPr>
         <w:t xml:space="preserve">“Plugins--&gt;DiameterJ--&gt;DiameterJ </w:t>
       </w:r>
-      <w:r>
-        <w:rPr>
-          <w:rFonts w:ascii="Arial" w:hAnsi="Arial" w:cs="Arial"/>
-        </w:rPr>
-        <w:t>Loc”</w:t>
+      <w:proofErr w:type="spellStart"/>
+      <w:r>
+        <w:rPr>
+          <w:rFonts w:ascii="Arial" w:hAnsi="Arial" w:cs="Arial"/>
+        </w:rPr>
+        <w:t>Loc</w:t>
+      </w:r>
+      <w:proofErr w:type="spellEnd"/>
+      <w:r>
+        <w:rPr>
+          <w:rFonts w:ascii="Arial" w:hAnsi="Arial" w:cs="Arial"/>
+        </w:rPr>
+        <w:t>”</w:t>
       </w:r>
       <w:r>
         <w:rPr>
@@ -2373,7 +2706,6 @@
         <w:rPr>
           <w:rFonts w:ascii="Arial" w:hAnsi="Arial" w:cs="Arial"/>
         </w:rPr>
-        <w:lastRenderedPageBreak/>
         <w:t>Select the lower and upper pixel diameter you wish to visualize in your image.  A folder will be created called “Diameter Location” with an image of red lines over all diameters where DiameterJ measured a particular diameter</w:t>
       </w:r>
       <w:r>

</xml_diff>